<commit_message>
edit in plcm section
</commit_message>
<xml_diff>
--- a/Resume.docx
+++ b/Resume.docx
@@ -1,6 +1,6 @@
 
 <file path=word/document.xml><?xml version="1.0" encoding="utf-8"?>
-<w:document xmlns:wpc="http://schemas.microsoft.com/office/word/2010/wordprocessingCanvas" xmlns:mo="http://schemas.microsoft.com/office/mac/office/2008/main" xmlns:mc="http://schemas.openxmlformats.org/markup-compatibility/2006" xmlns:mv="urn:schemas-microsoft-com:mac:vml" xmlns:o="urn:schemas-microsoft-com:office:office" xmlns:r="http://schemas.openxmlformats.org/officeDocument/2006/relationships" xmlns:m="http://schemas.openxmlformats.org/officeDocument/2006/math" xmlns:v="urn:schemas-microsoft-com:vml" xmlns:wp14="http://schemas.microsoft.com/office/word/2010/wordprocessingDrawing" xmlns:wp="http://schemas.openxmlformats.org/drawingml/2006/wordprocessingDrawing" xmlns:w10="urn:schemas-microsoft-com:office:word" xmlns:w="http://schemas.openxmlformats.org/wordprocessingml/2006/main" xmlns:w14="http://schemas.microsoft.com/office/word/2010/wordml" xmlns:w15="http://schemas.microsoft.com/office/word/2012/wordml" xmlns:wpg="http://schemas.microsoft.com/office/word/2010/wordprocessingGroup" xmlns:wpi="http://schemas.microsoft.com/office/word/2010/wordprocessingInk" xmlns:wne="http://schemas.microsoft.com/office/word/2006/wordml" xmlns:wps="http://schemas.microsoft.com/office/word/2010/wordprocessingShape" mc:Ignorable="w14 w15 wp14">
+<w:document xmlns:wpc="http://schemas.microsoft.com/office/word/2010/wordprocessingCanvas" xmlns:mc="http://schemas.openxmlformats.org/markup-compatibility/2006" xmlns:o="urn:schemas-microsoft-com:office:office" xmlns:r="http://schemas.openxmlformats.org/officeDocument/2006/relationships" xmlns:m="http://schemas.openxmlformats.org/officeDocument/2006/math" xmlns:v="urn:schemas-microsoft-com:vml" xmlns:wp14="http://schemas.microsoft.com/office/word/2010/wordprocessingDrawing" xmlns:wp="http://schemas.openxmlformats.org/drawingml/2006/wordprocessingDrawing" xmlns:w10="urn:schemas-microsoft-com:office:word" xmlns:w="http://schemas.openxmlformats.org/wordprocessingml/2006/main" xmlns:w14="http://schemas.microsoft.com/office/word/2010/wordml" xmlns:w15="http://schemas.microsoft.com/office/word/2012/wordml" xmlns:wpg="http://schemas.microsoft.com/office/word/2010/wordprocessingGroup" xmlns:wpi="http://schemas.microsoft.com/office/word/2010/wordprocessingInk" xmlns:wne="http://schemas.microsoft.com/office/word/2006/wordml" xmlns:wps="http://schemas.microsoft.com/office/word/2010/wordprocessingShape" mc:Ignorable="w14 w15 wp14">
   <w:body>
     <w:tbl>
       <w:tblPr>
@@ -163,23 +163,13 @@
               <w:t xml:space="preserve">experience with C++ </w:t>
             </w:r>
             <w:r>
-              <w:t xml:space="preserve">and the </w:t>
-            </w:r>
-            <w:proofErr w:type="spellStart"/>
-            <w:r>
-              <w:t>Qt</w:t>
-            </w:r>
-            <w:proofErr w:type="spellEnd"/>
-            <w:r>
-              <w:t xml:space="preserve"> Framew</w:t>
+              <w:t>and the Qt Framew</w:t>
             </w:r>
             <w:r>
               <w:t>ork</w:t>
             </w:r>
             <w:r>
               <w:br/>
-            </w:r>
-            <w:r>
               <w:t>Specialist in 2D graphics, GUI, and UX programming</w:t>
             </w:r>
             <w:r>
@@ -201,7 +191,7 @@
               <w:t xml:space="preserve">, </w:t>
             </w:r>
             <w:r>
-              <w:t>MySQL, and Assembly language</w:t>
+              <w:t>and Assembly language</w:t>
             </w:r>
           </w:p>
         </w:tc>
@@ -317,34 +307,28 @@
                       <w:spacing w:line="240" w:lineRule="auto"/>
                     </w:pPr>
                     <w:r>
-                      <w:t xml:space="preserve">Accelerated the designing and implementation of automated </w:t>
-                    </w:r>
-                    <w:r>
-                      <w:t xml:space="preserve">software </w:t>
-                    </w:r>
-                    <w:r>
-                      <w:t>testing by developin</w:t>
-                    </w:r>
-                    <w:r>
-                      <w:t xml:space="preserve">g a state machine </w:t>
-                    </w:r>
-                    <w:r>
-                      <w:t>editor</w:t>
-                    </w:r>
-                    <w:r>
-                      <w:t xml:space="preserve"> program</w:t>
-                    </w:r>
-                    <w:r>
-                      <w:t xml:space="preserve"> with </w:t>
-                    </w:r>
-                    <w:r>
-                      <w:t>a GUI and</w:t>
-                    </w:r>
-                    <w:r>
-                      <w:t xml:space="preserve"> code </w:t>
-                    </w:r>
-                    <w:r>
-                      <w:t>generator</w:t>
+                      <w:t>Developed a state machine</w:t>
+                    </w:r>
+                    <w:r>
+                      <w:t xml:space="preserve"> editor </w:t>
+                    </w:r>
+                    <w:r>
+                      <w:t>with an intuitive GUI and a code exporter, accelerating</w:t>
+                    </w:r>
+                    <w:r>
+                      <w:t xml:space="preserve"> the transition</w:t>
+                    </w:r>
+                    <w:r>
+                      <w:t xml:space="preserve"> </w:t>
+                    </w:r>
+                    <w:r>
+                      <w:t xml:space="preserve">to use </w:t>
+                    </w:r>
+                    <w:r>
+                      <w:t xml:space="preserve">automated software </w:t>
+                    </w:r>
+                    <w:r>
+                      <w:t>testing across all products</w:t>
                     </w:r>
                   </w:p>
                   <w:p>
@@ -366,13 +350,31 @@
                       <w:t xml:space="preserve"> </w:t>
                     </w:r>
                     <w:r>
-                      <w:t xml:space="preserve">user-friendly </w:t>
-                    </w:r>
-                    <w:r>
-                      <w:t>program thro</w:t>
-                    </w:r>
-                    <w:r>
-                      <w:t>ugh rapidly adapting requirements acquired through consultations and regular meetings</w:t>
+                      <w:t>user-friendly</w:t>
+                    </w:r>
+                    <w:r>
+                      <w:t xml:space="preserve"> program</w:t>
+                    </w:r>
+                    <w:r>
+                      <w:t xml:space="preserve"> </w:t>
+                    </w:r>
+                    <w:r>
+                      <w:t>by</w:t>
+                    </w:r>
+                    <w:r>
+                      <w:t xml:space="preserve"> adapting requirements </w:t>
+                    </w:r>
+                    <w:r>
+                      <w:t>from</w:t>
+                    </w:r>
+                    <w:r>
+                      <w:t xml:space="preserve"> </w:t>
+                    </w:r>
+                    <w:r>
+                      <w:t xml:space="preserve">regular </w:t>
+                    </w:r>
+                    <w:r>
+                      <w:t>consultations and meetings</w:t>
                     </w:r>
                   </w:p>
                   <w:p>
@@ -385,12 +387,7 @@
                       <w:spacing w:line="240" w:lineRule="auto"/>
                     </w:pPr>
                     <w:r>
-                      <w:t>Independen</w:t>
-                    </w:r>
-                    <w:bookmarkStart w:id="0" w:name="_GoBack"/>
-                    <w:bookmarkEnd w:id="0"/>
-                    <w:r>
-                      <w:t>tly d</w:t>
+                      <w:t>Independently d</w:t>
                     </w:r>
                     <w:r>
                       <w:t xml:space="preserve">eveloped </w:t>
@@ -399,25 +396,31 @@
                       <w:t xml:space="preserve">novel program features </w:t>
                     </w:r>
                     <w:r>
-                      <w:t>for</w:t>
+                      <w:t>that</w:t>
                     </w:r>
                     <w:r>
                       <w:t xml:space="preserve"> </w:t>
                     </w:r>
                     <w:r>
-                      <w:t xml:space="preserve">significantly increased </w:t>
+                      <w:t xml:space="preserve">significantly </w:t>
+                    </w:r>
+                    <w:r>
+                      <w:t>improved</w:t>
+                    </w:r>
+                    <w:r>
+                      <w:t xml:space="preserve"> </w:t>
                     </w:r>
                     <w:r>
                       <w:t>utility</w:t>
                     </w:r>
                     <w:r>
-                      <w:t xml:space="preserve">, </w:t>
-                    </w:r>
-                    <w:r>
-                      <w:t>usability</w:t>
-                    </w:r>
-                    <w:r>
-                      <w:t>, and visual clarity</w:t>
+                      <w:t>, accessibility</w:t>
+                    </w:r>
+                    <w:r>
+                      <w:t xml:space="preserve">, and visual </w:t>
+                    </w:r>
+                    <w:r>
+                      <w:t>clarity</w:t>
                     </w:r>
                   </w:p>
                 </w:sdtContent>
@@ -490,23 +493,7 @@
                       <w:spacing w:line="240" w:lineRule="auto"/>
                     </w:pPr>
                     <w:r>
-                      <w:t xml:space="preserve">Simplified analysis of large, cloud-stored </w:t>
-                    </w:r>
-                    <w:proofErr w:type="spellStart"/>
-                    <w:r>
-                      <w:t>geodata</w:t>
-                    </w:r>
-                    <w:proofErr w:type="spellEnd"/>
-                    <w:r>
-                      <w:t xml:space="preserve"> files by developing middleware to read from and quickly render </w:t>
-                    </w:r>
-                    <w:proofErr w:type="spellStart"/>
-                    <w:r>
-                      <w:t>geomaps</w:t>
-                    </w:r>
-                    <w:proofErr w:type="spellEnd"/>
-                    <w:r>
-                      <w:t xml:space="preserve"> using interpolation algorithms</w:t>
+                      <w:t>Simplified analysis of large, cloud-stored geodata files by developing middleware to read from and quickly render geomaps using interpolation algorithms</w:t>
                     </w:r>
                   </w:p>
                   <w:p>
@@ -800,31 +787,55 @@
           </w:tcPr>
           <w:p>
             <w:r>
-              <w:t xml:space="preserve">Publication Co-author, </w:t>
-            </w:r>
-            <w:r>
-              <w:t xml:space="preserve">Enabling Big Geoscience Data Analytics with a Cloud-Based, </w:t>
-            </w:r>
-            <w:proofErr w:type="spellStart"/>
-            <w:r>
-              <w:t>MapReduce</w:t>
-            </w:r>
-            <w:proofErr w:type="spellEnd"/>
-            <w:r>
-              <w:t>-Enabled and Service-Oriented Workflow Framework</w:t>
+              <w:t xml:space="preserve">Visual Statechart Editor, </w:t>
+            </w:r>
+            <w:r>
+              <w:t>open source editor for</w:t>
+            </w:r>
+            <w:r>
+              <w:t xml:space="preserve"> hierarchical </w:t>
+            </w:r>
+            <w:r>
+              <w:t>state machines</w:t>
+            </w:r>
+            <w:r>
+              <w:t>,</w:t>
+            </w:r>
+            <w:r>
+              <w:t xml:space="preserve"> written in </w:t>
+            </w:r>
+            <w:r>
+              <w:t xml:space="preserve">C++ </w:t>
+            </w:r>
+            <w:r>
+              <w:t>and</w:t>
+            </w:r>
+            <w:r>
+              <w:t xml:space="preserve"> Qt</w:t>
             </w:r>
           </w:p>
           <w:p>
-            <w:proofErr w:type="spellStart"/>
-            <w:r>
-              <w:t>Kepler</w:t>
-            </w:r>
-            <w:proofErr w:type="spellEnd"/>
-            <w:r>
-              <w:t xml:space="preserve"> Orbit, iPad app of a physics sandbox with gravitation between masses</w:t>
+            <w:r>
+              <w:t xml:space="preserve">Publication Co-author, </w:t>
+            </w:r>
+            <w:r>
+              <w:t>Enabling Big Geoscience Data Analytics with a Cloud-Based, MapReduce-Enabled and Service-Oriented Workflow Framework</w:t>
+            </w:r>
+          </w:p>
+          <w:p>
+            <w:r>
+              <w:t xml:space="preserve">iPad app </w:t>
+            </w:r>
+            <w:r>
+              <w:t>Kepler Orbit, physics sandbox</w:t>
+            </w:r>
+            <w:r>
+              <w:t xml:space="preserve"> simulation of gravitation</w:t>
             </w:r>
           </w:p>
         </w:tc>
+        <w:bookmarkStart w:id="0" w:name="_GoBack"/>
+        <w:bookmarkEnd w:id="0"/>
       </w:tr>
     </w:tbl>
     <w:p/>
@@ -841,7 +852,7 @@
 </file>
 
 <file path=word/endnotes.xml><?xml version="1.0" encoding="utf-8"?>
-<w:endnotes xmlns:wpc="http://schemas.microsoft.com/office/word/2010/wordprocessingCanvas" xmlns:mo="http://schemas.microsoft.com/office/mac/office/2008/main" xmlns:mc="http://schemas.openxmlformats.org/markup-compatibility/2006" xmlns:mv="urn:schemas-microsoft-com:mac:vml" xmlns:o="urn:schemas-microsoft-com:office:office" xmlns:r="http://schemas.openxmlformats.org/officeDocument/2006/relationships" xmlns:m="http://schemas.openxmlformats.org/officeDocument/2006/math" xmlns:v="urn:schemas-microsoft-com:vml" xmlns:wp14="http://schemas.microsoft.com/office/word/2010/wordprocessingDrawing" xmlns:wp="http://schemas.openxmlformats.org/drawingml/2006/wordprocessingDrawing" xmlns:w10="urn:schemas-microsoft-com:office:word" xmlns:w="http://schemas.openxmlformats.org/wordprocessingml/2006/main" xmlns:w14="http://schemas.microsoft.com/office/word/2010/wordml" xmlns:w15="http://schemas.microsoft.com/office/word/2012/wordml" xmlns:wpg="http://schemas.microsoft.com/office/word/2010/wordprocessingGroup" xmlns:wpi="http://schemas.microsoft.com/office/word/2010/wordprocessingInk" xmlns:wne="http://schemas.microsoft.com/office/word/2006/wordml" xmlns:wps="http://schemas.microsoft.com/office/word/2010/wordprocessingShape" mc:Ignorable="w14 w15 wp14">
+<w:endnotes xmlns:wpc="http://schemas.microsoft.com/office/word/2010/wordprocessingCanvas" xmlns:mc="http://schemas.openxmlformats.org/markup-compatibility/2006" xmlns:o="urn:schemas-microsoft-com:office:office" xmlns:r="http://schemas.openxmlformats.org/officeDocument/2006/relationships" xmlns:m="http://schemas.openxmlformats.org/officeDocument/2006/math" xmlns:v="urn:schemas-microsoft-com:vml" xmlns:wp14="http://schemas.microsoft.com/office/word/2010/wordprocessingDrawing" xmlns:wp="http://schemas.openxmlformats.org/drawingml/2006/wordprocessingDrawing" xmlns:w10="urn:schemas-microsoft-com:office:word" xmlns:w="http://schemas.openxmlformats.org/wordprocessingml/2006/main" xmlns:w14="http://schemas.microsoft.com/office/word/2010/wordml" xmlns:w15="http://schemas.microsoft.com/office/word/2012/wordml" xmlns:wpg="http://schemas.microsoft.com/office/word/2010/wordprocessingGroup" xmlns:wpi="http://schemas.microsoft.com/office/word/2010/wordprocessingInk" xmlns:wne="http://schemas.microsoft.com/office/word/2006/wordml" xmlns:wps="http://schemas.microsoft.com/office/word/2010/wordprocessingShape" mc:Ignorable="w14 w15 wp14">
   <w:endnote w:type="separator" w:id="-1">
     <w:p>
       <w:pPr>
@@ -866,7 +877,7 @@
 </file>
 
 <file path=word/footer1.xml><?xml version="1.0" encoding="utf-8"?>
-<w:ftr xmlns:wpc="http://schemas.microsoft.com/office/word/2010/wordprocessingCanvas" xmlns:mo="http://schemas.microsoft.com/office/mac/office/2008/main" xmlns:mc="http://schemas.openxmlformats.org/markup-compatibility/2006" xmlns:mv="urn:schemas-microsoft-com:mac:vml" xmlns:o="urn:schemas-microsoft-com:office:office" xmlns:r="http://schemas.openxmlformats.org/officeDocument/2006/relationships" xmlns:m="http://schemas.openxmlformats.org/officeDocument/2006/math" xmlns:v="urn:schemas-microsoft-com:vml" xmlns:wp14="http://schemas.microsoft.com/office/word/2010/wordprocessingDrawing" xmlns:wp="http://schemas.openxmlformats.org/drawingml/2006/wordprocessingDrawing" xmlns:w10="urn:schemas-microsoft-com:office:word" xmlns:w="http://schemas.openxmlformats.org/wordprocessingml/2006/main" xmlns:w14="http://schemas.microsoft.com/office/word/2010/wordml" xmlns:w15="http://schemas.microsoft.com/office/word/2012/wordml" xmlns:wpg="http://schemas.microsoft.com/office/word/2010/wordprocessingGroup" xmlns:wpi="http://schemas.microsoft.com/office/word/2010/wordprocessingInk" xmlns:wne="http://schemas.microsoft.com/office/word/2006/wordml" xmlns:wps="http://schemas.microsoft.com/office/word/2010/wordprocessingShape" mc:Ignorable="w14 w15 wp14">
+<w:ftr xmlns:wpc="http://schemas.microsoft.com/office/word/2010/wordprocessingCanvas" xmlns:mc="http://schemas.openxmlformats.org/markup-compatibility/2006" xmlns:o="urn:schemas-microsoft-com:office:office" xmlns:r="http://schemas.openxmlformats.org/officeDocument/2006/relationships" xmlns:m="http://schemas.openxmlformats.org/officeDocument/2006/math" xmlns:v="urn:schemas-microsoft-com:vml" xmlns:wp14="http://schemas.microsoft.com/office/word/2010/wordprocessingDrawing" xmlns:wp="http://schemas.openxmlformats.org/drawingml/2006/wordprocessingDrawing" xmlns:w10="urn:schemas-microsoft-com:office:word" xmlns:w="http://schemas.openxmlformats.org/wordprocessingml/2006/main" xmlns:w14="http://schemas.microsoft.com/office/word/2010/wordml" xmlns:w15="http://schemas.microsoft.com/office/word/2012/wordml" xmlns:wpg="http://schemas.microsoft.com/office/word/2010/wordprocessingGroup" xmlns:wpi="http://schemas.microsoft.com/office/word/2010/wordprocessingInk" xmlns:wne="http://schemas.microsoft.com/office/word/2006/wordml" xmlns:wps="http://schemas.microsoft.com/office/word/2010/wordprocessingShape" mc:Ignorable="w14 w15 wp14">
   <w:p>
     <w:pPr>
       <w:pStyle w:val="Footer"/>
@@ -897,7 +908,7 @@
 </file>
 
 <file path=word/footnotes.xml><?xml version="1.0" encoding="utf-8"?>
-<w:footnotes xmlns:wpc="http://schemas.microsoft.com/office/word/2010/wordprocessingCanvas" xmlns:mo="http://schemas.microsoft.com/office/mac/office/2008/main" xmlns:mc="http://schemas.openxmlformats.org/markup-compatibility/2006" xmlns:mv="urn:schemas-microsoft-com:mac:vml" xmlns:o="urn:schemas-microsoft-com:office:office" xmlns:r="http://schemas.openxmlformats.org/officeDocument/2006/relationships" xmlns:m="http://schemas.openxmlformats.org/officeDocument/2006/math" xmlns:v="urn:schemas-microsoft-com:vml" xmlns:wp14="http://schemas.microsoft.com/office/word/2010/wordprocessingDrawing" xmlns:wp="http://schemas.openxmlformats.org/drawingml/2006/wordprocessingDrawing" xmlns:w10="urn:schemas-microsoft-com:office:word" xmlns:w="http://schemas.openxmlformats.org/wordprocessingml/2006/main" xmlns:w14="http://schemas.microsoft.com/office/word/2010/wordml" xmlns:w15="http://schemas.microsoft.com/office/word/2012/wordml" xmlns:wpg="http://schemas.microsoft.com/office/word/2010/wordprocessingGroup" xmlns:wpi="http://schemas.microsoft.com/office/word/2010/wordprocessingInk" xmlns:wne="http://schemas.microsoft.com/office/word/2006/wordml" xmlns:wps="http://schemas.microsoft.com/office/word/2010/wordprocessingShape" mc:Ignorable="w14 w15 wp14">
+<w:footnotes xmlns:wpc="http://schemas.microsoft.com/office/word/2010/wordprocessingCanvas" xmlns:mc="http://schemas.openxmlformats.org/markup-compatibility/2006" xmlns:o="urn:schemas-microsoft-com:office:office" xmlns:r="http://schemas.openxmlformats.org/officeDocument/2006/relationships" xmlns:m="http://schemas.openxmlformats.org/officeDocument/2006/math" xmlns:v="urn:schemas-microsoft-com:vml" xmlns:wp14="http://schemas.microsoft.com/office/word/2010/wordprocessingDrawing" xmlns:wp="http://schemas.openxmlformats.org/drawingml/2006/wordprocessingDrawing" xmlns:w10="urn:schemas-microsoft-com:office:word" xmlns:w="http://schemas.openxmlformats.org/wordprocessingml/2006/main" xmlns:w14="http://schemas.microsoft.com/office/word/2010/wordml" xmlns:w15="http://schemas.microsoft.com/office/word/2012/wordml" xmlns:wpg="http://schemas.microsoft.com/office/word/2010/wordprocessingGroup" xmlns:wpi="http://schemas.microsoft.com/office/word/2010/wordprocessingInk" xmlns:wne="http://schemas.microsoft.com/office/word/2006/wordml" xmlns:wps="http://schemas.microsoft.com/office/word/2010/wordprocessingShape" mc:Ignorable="w14 w15 wp14">
   <w:footnote w:type="separator" w:id="-1">
     <w:p>
       <w:pPr>
@@ -922,8 +933,8 @@
 </file>
 
 <file path=word/numbering.xml><?xml version="1.0" encoding="utf-8"?>
-<w:numbering xmlns:wpc="http://schemas.microsoft.com/office/word/2010/wordprocessingCanvas" xmlns:mo="http://schemas.microsoft.com/office/mac/office/2008/main" xmlns:mc="http://schemas.openxmlformats.org/markup-compatibility/2006" xmlns:mv="urn:schemas-microsoft-com:mac:vml" xmlns:o="urn:schemas-microsoft-com:office:office" xmlns:r="http://schemas.openxmlformats.org/officeDocument/2006/relationships" xmlns:m="http://schemas.openxmlformats.org/officeDocument/2006/math" xmlns:v="urn:schemas-microsoft-com:vml" xmlns:wp14="http://schemas.microsoft.com/office/word/2010/wordprocessingDrawing" xmlns:wp="http://schemas.openxmlformats.org/drawingml/2006/wordprocessingDrawing" xmlns:w10="urn:schemas-microsoft-com:office:word" xmlns:w="http://schemas.openxmlformats.org/wordprocessingml/2006/main" xmlns:w14="http://schemas.microsoft.com/office/word/2010/wordml" xmlns:w15="http://schemas.microsoft.com/office/word/2012/wordml" xmlns:wpg="http://schemas.microsoft.com/office/word/2010/wordprocessingGroup" xmlns:wpi="http://schemas.microsoft.com/office/word/2010/wordprocessingInk" xmlns:wne="http://schemas.microsoft.com/office/word/2006/wordml" xmlns:wps="http://schemas.microsoft.com/office/word/2010/wordprocessingShape" mc:Ignorable="w14 w15 wp14">
-  <w:abstractNum w:abstractNumId="0">
+<w:numbering xmlns:wpc="http://schemas.microsoft.com/office/word/2010/wordprocessingCanvas" xmlns:mc="http://schemas.openxmlformats.org/markup-compatibility/2006" xmlns:o="urn:schemas-microsoft-com:office:office" xmlns:r="http://schemas.openxmlformats.org/officeDocument/2006/relationships" xmlns:m="http://schemas.openxmlformats.org/officeDocument/2006/math" xmlns:v="urn:schemas-microsoft-com:vml" xmlns:wp14="http://schemas.microsoft.com/office/word/2010/wordprocessingDrawing" xmlns:wp="http://schemas.openxmlformats.org/drawingml/2006/wordprocessingDrawing" xmlns:w10="urn:schemas-microsoft-com:office:word" xmlns:w="http://schemas.openxmlformats.org/wordprocessingml/2006/main" xmlns:w14="http://schemas.microsoft.com/office/word/2010/wordml" xmlns:w15="http://schemas.microsoft.com/office/word/2012/wordml" xmlns:wpg="http://schemas.microsoft.com/office/word/2010/wordprocessingGroup" xmlns:wpi="http://schemas.microsoft.com/office/word/2010/wordprocessingInk" xmlns:wne="http://schemas.microsoft.com/office/word/2006/wordml" xmlns:wps="http://schemas.microsoft.com/office/word/2010/wordprocessingShape" mc:Ignorable="w14 w15 wp14">
+  <w:abstractNum w:abstractNumId="0" w15:restartNumberingAfterBreak="0">
     <w:nsid w:val="0AC55BBB"/>
     <w:multiLevelType w:val="hybridMultilevel"/>
     <w:tmpl w:val="B5121502"/>
@@ -1036,7 +1047,7 @@
       </w:rPr>
     </w:lvl>
   </w:abstractNum>
-  <w:abstractNum w:abstractNumId="1">
+  <w:abstractNum w:abstractNumId="1" w15:restartNumberingAfterBreak="0">
     <w:nsid w:val="0F0A2467"/>
     <w:multiLevelType w:val="hybridMultilevel"/>
     <w:tmpl w:val="59A207EE"/>
@@ -1149,7 +1160,7 @@
       </w:rPr>
     </w:lvl>
   </w:abstractNum>
-  <w:abstractNum w:abstractNumId="2">
+  <w:abstractNum w:abstractNumId="2" w15:restartNumberingAfterBreak="0">
     <w:nsid w:val="103C6FA9"/>
     <w:multiLevelType w:val="hybridMultilevel"/>
     <w:tmpl w:val="DA30E742"/>
@@ -1262,7 +1273,7 @@
       </w:rPr>
     </w:lvl>
   </w:abstractNum>
-  <w:abstractNum w:abstractNumId="3">
+  <w:abstractNum w:abstractNumId="3" w15:restartNumberingAfterBreak="0">
     <w:nsid w:val="74C75580"/>
     <w:multiLevelType w:val="hybridMultilevel"/>
     <w:tmpl w:val="9CB43862"/>
@@ -1375,7 +1386,7 @@
       </w:rPr>
     </w:lvl>
   </w:abstractNum>
-  <w:abstractNum w:abstractNumId="4">
+  <w:abstractNum w:abstractNumId="4" w15:restartNumberingAfterBreak="0">
     <w:nsid w:val="757C6FE1"/>
     <w:multiLevelType w:val="hybridMultilevel"/>
     <w:tmpl w:val="C5BC39DA"/>
@@ -1524,7 +1535,7 @@
       </w:pPr>
     </w:pPrDefault>
   </w:docDefaults>
-  <w:latentStyles w:defLockedState="0" w:defUIPriority="99" w:defSemiHidden="0" w:defUnhideWhenUsed="0" w:defQFormat="0" w:count="380">
+  <w:latentStyles w:defLockedState="0" w:defUIPriority="99" w:defSemiHidden="0" w:defUnhideWhenUsed="0" w:defQFormat="0" w:count="371">
     <w:lsdException w:name="Normal" w:uiPriority="0" w:qFormat="1"/>
     <w:lsdException w:name="heading 1" w:uiPriority="1" w:qFormat="1"/>
     <w:lsdException w:name="heading 2" w:semiHidden="1" w:uiPriority="1" w:unhideWhenUsed="1" w:qFormat="1"/>
@@ -2039,7 +2050,6 @@
       <w:szCs w:val="20"/>
     </w:rPr>
     <w:tblPr>
-      <w:tblInd w:w="0" w:type="dxa"/>
       <w:tblBorders>
         <w:insideH w:val="single" w:sz="4" w:space="0" w:color="4D1434" w:themeColor="accent1"/>
       </w:tblBorders>
@@ -2059,7 +2069,6 @@
       <w:spacing w:after="0"/>
     </w:pPr>
     <w:tblPr>
-      <w:tblInd w:w="0" w:type="dxa"/>
       <w:tblBorders>
         <w:top w:val="single" w:sz="4" w:space="0" w:color="auto"/>
         <w:left w:val="single" w:sz="4" w:space="0" w:color="auto"/>
@@ -2068,12 +2077,6 @@
         <w:insideH w:val="single" w:sz="4" w:space="0" w:color="auto"/>
         <w:insideV w:val="single" w:sz="4" w:space="0" w:color="auto"/>
       </w:tblBorders>
-      <w:tblCellMar>
-        <w:top w:w="0" w:type="dxa"/>
-        <w:left w:w="108" w:type="dxa"/>
-        <w:bottom w:w="0" w:type="dxa"/>
-        <w:right w:w="108" w:type="dxa"/>
-      </w:tblCellMar>
     </w:tblPr>
   </w:style>
   <w:style w:type="paragraph" w:styleId="NoSpacing">
@@ -2215,7 +2218,7 @@
 </file>
 
 <file path=word/glossary/document.xml><?xml version="1.0" encoding="utf-8"?>
-<w:glossaryDocument xmlns:wpc="http://schemas.microsoft.com/office/word/2010/wordprocessingCanvas" xmlns:mo="http://schemas.microsoft.com/office/mac/office/2008/main" xmlns:mc="http://schemas.openxmlformats.org/markup-compatibility/2006" xmlns:mv="urn:schemas-microsoft-com:mac:vml" xmlns:o="urn:schemas-microsoft-com:office:office" xmlns:r="http://schemas.openxmlformats.org/officeDocument/2006/relationships" xmlns:m="http://schemas.openxmlformats.org/officeDocument/2006/math" xmlns:v="urn:schemas-microsoft-com:vml" xmlns:wp14="http://schemas.microsoft.com/office/word/2010/wordprocessingDrawing" xmlns:wp="http://schemas.openxmlformats.org/drawingml/2006/wordprocessingDrawing" xmlns:w10="urn:schemas-microsoft-com:office:word" xmlns:w="http://schemas.openxmlformats.org/wordprocessingml/2006/main" xmlns:w14="http://schemas.microsoft.com/office/word/2010/wordml" xmlns:w15="http://schemas.microsoft.com/office/word/2012/wordml" xmlns:wpg="http://schemas.microsoft.com/office/word/2010/wordprocessingGroup" xmlns:wpi="http://schemas.microsoft.com/office/word/2010/wordprocessingInk" xmlns:wne="http://schemas.microsoft.com/office/word/2006/wordml" xmlns:wps="http://schemas.microsoft.com/office/word/2010/wordprocessingShape" mc:Ignorable="w14 w15 wp14">
+<w:glossaryDocument xmlns:wpc="http://schemas.microsoft.com/office/word/2010/wordprocessingCanvas" xmlns:mc="http://schemas.openxmlformats.org/markup-compatibility/2006" xmlns:o="urn:schemas-microsoft-com:office:office" xmlns:r="http://schemas.openxmlformats.org/officeDocument/2006/relationships" xmlns:m="http://schemas.openxmlformats.org/officeDocument/2006/math" xmlns:v="urn:schemas-microsoft-com:vml" xmlns:wp14="http://schemas.microsoft.com/office/word/2010/wordprocessingDrawing" xmlns:wp="http://schemas.openxmlformats.org/drawingml/2006/wordprocessingDrawing" xmlns:w10="urn:schemas-microsoft-com:office:word" xmlns:w="http://schemas.openxmlformats.org/wordprocessingml/2006/main" xmlns:w14="http://schemas.microsoft.com/office/word/2010/wordml" xmlns:w15="http://schemas.microsoft.com/office/word/2012/wordml" xmlns:wpg="http://schemas.microsoft.com/office/word/2010/wordprocessingGroup" xmlns:wpi="http://schemas.microsoft.com/office/word/2010/wordprocessingInk" xmlns:wne="http://schemas.microsoft.com/office/word/2006/wordml" xmlns:wps="http://schemas.microsoft.com/office/word/2010/wordprocessingShape" mc:Ignorable="w14 w15 wp14">
   <w:docParts>
     <w:docPart>
       <w:docPartPr>
@@ -2250,25 +2253,25 @@
 <file path=word/glossary/fontTable.xml><?xml version="1.0" encoding="utf-8"?>
 <w:fonts xmlns:mc="http://schemas.openxmlformats.org/markup-compatibility/2006" xmlns:r="http://schemas.openxmlformats.org/officeDocument/2006/relationships" xmlns:w="http://schemas.openxmlformats.org/wordprocessingml/2006/main" xmlns:w14="http://schemas.microsoft.com/office/word/2010/wordml" xmlns:w15="http://schemas.microsoft.com/office/word/2012/wordml" mc:Ignorable="w14 w15">
   <w:font w:name="Symbol">
-    <w:panose1 w:val="00000000000000000000"/>
+    <w:panose1 w:val="05050102010706020507"/>
     <w:charset w:val="02"/>
-    <w:family w:val="auto"/>
+    <w:family w:val="roman"/>
     <w:pitch w:val="variable"/>
     <w:sig w:usb0="00000000" w:usb1="10000000" w:usb2="00000000" w:usb3="00000000" w:csb0="80000000" w:csb1="00000000"/>
   </w:font>
   <w:font w:name="Times New Roman">
     <w:panose1 w:val="02020603050405020304"/>
     <w:charset w:val="00"/>
-    <w:family w:val="auto"/>
+    <w:family w:val="roman"/>
     <w:pitch w:val="variable"/>
-    <w:sig w:usb0="E0002AEF" w:usb1="C0007841" w:usb2="00000009" w:usb3="00000000" w:csb0="000001FF" w:csb1="00000000"/>
+    <w:sig w:usb0="E0002EFF" w:usb1="C0007843" w:usb2="00000009" w:usb3="00000000" w:csb0="000001FF" w:csb1="00000000"/>
   </w:font>
   <w:font w:name="Courier New">
     <w:panose1 w:val="02070309020205020404"/>
     <w:charset w:val="00"/>
-    <w:family w:val="auto"/>
-    <w:pitch w:val="variable"/>
-    <w:sig w:usb0="E0002AFF" w:usb1="C0007843" w:usb2="00000009" w:usb3="00000000" w:csb0="000001FF" w:csb1="00000000"/>
+    <w:family w:val="modern"/>
+    <w:pitch w:val="fixed"/>
+    <w:sig w:usb0="E0002EFF" w:usb1="C0007843" w:usb2="00000009" w:usb3="00000000" w:csb0="000001FF" w:csb1="00000000"/>
   </w:font>
   <w:font w:name="Wingdings">
     <w:panose1 w:val="05000000000000000000"/>
@@ -2280,28 +2283,21 @@
   <w:font w:name="Gill Sans MT">
     <w:panose1 w:val="020B0502020104020203"/>
     <w:charset w:val="00"/>
-    <w:family w:val="auto"/>
+    <w:family w:val="swiss"/>
     <w:pitch w:val="variable"/>
-    <w:sig w:usb0="00000003" w:usb1="00000000" w:usb2="00000000" w:usb3="00000000" w:csb0="00000003" w:csb1="00000000"/>
-  </w:font>
-  <w:font w:name="Arial">
-    <w:panose1 w:val="020B0604020202020204"/>
-    <w:charset w:val="00"/>
-    <w:family w:val="auto"/>
-    <w:pitch w:val="variable"/>
-    <w:sig w:usb0="E0002AFF" w:usb1="C0007843" w:usb2="00000009" w:usb3="00000000" w:csb0="000001FF" w:csb1="00000000"/>
+    <w:sig w:usb0="00000007" w:usb1="00000000" w:usb2="00000000" w:usb3="00000000" w:csb0="00000003" w:csb1="00000000"/>
   </w:font>
   <w:font w:name="Calibri">
     <w:panose1 w:val="020F0502020204030204"/>
     <w:charset w:val="00"/>
-    <w:family w:val="auto"/>
+    <w:family w:val="swiss"/>
     <w:pitch w:val="variable"/>
     <w:sig w:usb0="E00002FF" w:usb1="4000ACFF" w:usb2="00000001" w:usb3="00000000" w:csb0="0000019F" w:csb1="00000000"/>
   </w:font>
   <w:font w:name="Calibri Light">
     <w:panose1 w:val="020F0302020204030204"/>
     <w:charset w:val="00"/>
-    <w:family w:val="auto"/>
+    <w:family w:val="swiss"/>
     <w:pitch w:val="variable"/>
     <w:sig w:usb0="A00002EF" w:usb1="4000207B" w:usb2="00000000" w:usb3="00000000" w:csb0="0000019F" w:csb1="00000000"/>
   </w:font>
@@ -2328,9 +2324,11 @@
     <w:rsid w:val="00287EB4"/>
     <w:rsid w:val="002A2CB7"/>
     <w:rsid w:val="0046258B"/>
+    <w:rsid w:val="005E6C94"/>
     <w:rsid w:val="00603748"/>
     <w:rsid w:val="009F20EE"/>
     <w:rsid w:val="00C90AAC"/>
+    <w:rsid w:val="00F9337D"/>
   </w:rsids>
   <m:mathPr>
     <m:mathFont m:val="Cambria Math"/>
@@ -2370,7 +2368,7 @@
       </w:pPr>
     </w:pPrDefault>
   </w:docDefaults>
-  <w:latentStyles w:defLockedState="0" w:defUIPriority="99" w:defSemiHidden="0" w:defUnhideWhenUsed="0" w:defQFormat="0" w:count="380">
+  <w:latentStyles w:defLockedState="0" w:defUIPriority="99" w:defSemiHidden="0" w:defUnhideWhenUsed="0" w:defQFormat="0" w:count="371">
     <w:lsdException w:name="Normal" w:uiPriority="0" w:qFormat="1"/>
     <w:lsdException w:name="heading 1" w:uiPriority="9" w:qFormat="1"/>
     <w:lsdException w:name="heading 2" w:semiHidden="1" w:uiPriority="9" w:unhideWhenUsed="1" w:qFormat="1"/>
@@ -2905,7 +2903,6 @@
 <w:webSettings xmlns:mc="http://schemas.openxmlformats.org/markup-compatibility/2006" xmlns:r="http://schemas.openxmlformats.org/officeDocument/2006/relationships" xmlns:w="http://schemas.openxmlformats.org/wordprocessingml/2006/main" xmlns:w14="http://schemas.microsoft.com/office/word/2010/wordml" xmlns:w15="http://schemas.microsoft.com/office/word/2012/wordml" mc:Ignorable="w14 w15">
   <w:optimizeForBrowser/>
   <w:allowPNG/>
-  <w:doNotSaveAsSingleFile/>
 </w:webSettings>
 </file>
 

</xml_diff>